<commit_message>
Concluido, agora só falta fazer o sumário
</commit_message>
<xml_diff>
--- a/Manual do GOS.docx
+++ b/Manual do GOS.docx
@@ -418,6 +418,56 @@
     </w:p>
     <w:p>
       <w:pPr>
+        <w:jc w:val="center"/>
+        <w:rPr>
+          <w:rFonts w:ascii="Times New Roman" w:hAnsi="Times New Roman" w:cs="Times New Roman"/>
+          <w:b/>
+          <w:sz w:val="40"/>
+          <w:szCs w:val="40"/>
+        </w:rPr>
+      </w:pPr>
+      <w:r>
+        <w:rPr>
+          <w:rFonts w:ascii="Times New Roman" w:hAnsi="Times New Roman" w:cs="Times New Roman"/>
+          <w:b/>
+          <w:sz w:val="40"/>
+          <w:szCs w:val="40"/>
+        </w:rPr>
+        <w:lastRenderedPageBreak/>
+        <w:t>SUMÁRIO</w:t>
+      </w:r>
+    </w:p>
+    <w:p>
+      <w:pPr>
+        <w:jc w:val="both"/>
+        <w:rPr>
+          <w:rFonts w:ascii="Times New Roman" w:hAnsi="Times New Roman" w:cs="Times New Roman"/>
+          <w:b/>
+          <w:sz w:val="40"/>
+          <w:szCs w:val="40"/>
+        </w:rPr>
+      </w:pPr>
+      <w:r>
+        <w:rPr>
+          <w:rFonts w:ascii="Times New Roman" w:hAnsi="Times New Roman" w:cs="Times New Roman"/>
+          <w:b/>
+          <w:sz w:val="40"/>
+          <w:szCs w:val="40"/>
+        </w:rPr>
+        <w:t xml:space="preserve">1.1 </w:t>
+      </w:r>
+      <w:r>
+        <w:rPr>
+          <w:rFonts w:ascii="Times New Roman" w:hAnsi="Times New Roman" w:cs="Times New Roman"/>
+          <w:b/>
+          <w:sz w:val="40"/>
+          <w:szCs w:val="40"/>
+        </w:rPr>
+        <w:br w:type="page"/>
+      </w:r>
+    </w:p>
+    <w:p>
+      <w:pPr>
         <w:pStyle w:val="PargrafodaLista"/>
         <w:numPr>
           <w:ilvl w:val="0"/>
@@ -569,7 +619,7 @@
           <w:szCs w:val="24"/>
         </w:rPr>
         <w:pict>
-          <v:shape id="_x0000_i1025" type="#_x0000_t75" style="width:255.75pt;height:135.1pt">
+          <v:shape id="_x0000_i1025" type="#_x0000_t75" style="width:255.75pt;height:135.35pt">
             <v:imagedata r:id="rId9" o:title="02"/>
           </v:shape>
         </w:pict>
@@ -677,7 +727,7 @@
           <w:szCs w:val="24"/>
         </w:rPr>
         <w:pict>
-          <v:shape id="_x0000_i1026" type="#_x0000_t75" style="width:364.7pt;height:235.15pt">
+          <v:shape id="_x0000_i1026" type="#_x0000_t75" style="width:364.6pt;height:235.6pt">
             <v:imagedata r:id="rId10" o:title="03"/>
           </v:shape>
         </w:pict>
@@ -775,7 +825,7 @@
       </w:pPr>
       <w:r>
         <w:pict>
-          <v:shape id="_x0000_i1027" type="#_x0000_t75" style="width:151.5pt;height:103.3pt">
+          <v:shape id="_x0000_i1027" type="#_x0000_t75" style="width:151.5pt;height:103.1pt">
             <v:imagedata r:id="rId11" o:title="04"/>
           </v:shape>
         </w:pict>
@@ -853,7 +903,7 @@
       </w:pPr>
       <w:r>
         <w:pict>
-          <v:shape id="_x0000_i1028" type="#_x0000_t75" style="width:248.25pt;height:186.1pt">
+          <v:shape id="_x0000_i1028" type="#_x0000_t75" style="width:248.25pt;height:186.05pt">
             <v:imagedata r:id="rId12" o:title="05"/>
           </v:shape>
         </w:pict>
@@ -1110,7 +1160,7 @@
       <w:r>
         <w:lastRenderedPageBreak/>
         <w:pict>
-          <v:shape id="_x0000_i1029" type="#_x0000_t75" style="width:221.15pt;height:122.05pt">
+          <v:shape id="_x0000_i1029" type="#_x0000_t75" style="width:221.2pt;height:122.1pt">
             <v:imagedata r:id="rId14" o:title="07"/>
           </v:shape>
         </w:pict>
@@ -1229,7 +1279,7 @@
       </w:pPr>
       <w:r>
         <w:pict>
-          <v:shape id="_x0000_i1030" type="#_x0000_t75" style="width:185.15pt;height:107.05pt">
+          <v:shape id="_x0000_i1030" type="#_x0000_t75" style="width:184.9pt;height:107.15pt">
             <v:imagedata r:id="rId15" o:title="08"/>
           </v:shape>
         </w:pict>
@@ -1339,7 +1389,7 @@
           <w:szCs w:val="24"/>
         </w:rPr>
         <w:pict>
-          <v:shape id="_x0000_i1031" type="#_x0000_t75" style="width:209.45pt;height:102.85pt">
+          <v:shape id="_x0000_i1031" type="#_x0000_t75" style="width:209.65pt;height:103.1pt">
             <v:imagedata r:id="rId16" o:title="09"/>
           </v:shape>
         </w:pict>
@@ -1519,7 +1569,7 @@
       </w:pPr>
       <w:r>
         <w:pict>
-          <v:shape id="_x0000_i1032" type="#_x0000_t75" style="width:287.05pt;height:216.95pt">
+          <v:shape id="_x0000_i1032" type="#_x0000_t75" style="width:286.85pt;height:217.15pt">
             <v:imagedata r:id="rId17" o:title="10"/>
           </v:shape>
         </w:pict>
@@ -1567,7 +1617,7 @@
       </w:pPr>
       <w:r>
         <w:pict>
-          <v:shape id="_x0000_i1033" type="#_x0000_t75" style="width:290.8pt;height:216.95pt">
+          <v:shape id="_x0000_i1033" type="#_x0000_t75" style="width:290.9pt;height:217.15pt">
             <v:imagedata r:id="rId18" o:title="11"/>
           </v:shape>
         </w:pict>
@@ -1709,7 +1759,7 @@
           <w:szCs w:val="24"/>
         </w:rPr>
         <w:pict>
-          <v:shape id="_x0000_i1034" type="#_x0000_t75" style="width:296.9pt;height:222.1pt">
+          <v:shape id="_x0000_i1034" type="#_x0000_t75" style="width:296.65pt;height:222.35pt">
             <v:imagedata r:id="rId19" o:title="12"/>
           </v:shape>
         </w:pict>
@@ -1766,7 +1816,7 @@
           <w:szCs w:val="24"/>
         </w:rPr>
         <w:pict>
-          <v:shape id="_x0000_i1035" type="#_x0000_t75" style="width:188.4pt;height:86.05pt">
+          <v:shape id="_x0000_i1035" type="#_x0000_t75" style="width:188.35pt;height:85.8pt">
             <v:imagedata r:id="rId20" o:title="13"/>
           </v:shape>
         </w:pict>
@@ -1841,7 +1891,7 @@
           <w:szCs w:val="24"/>
         </w:rPr>
         <w:pict>
-          <v:shape id="_x0000_i1036" type="#_x0000_t75" style="width:285.65pt;height:210.85pt">
+          <v:shape id="_x0000_i1036" type="#_x0000_t75" style="width:285.7pt;height:210.8pt">
             <v:imagedata r:id="rId21" o:title="14"/>
           </v:shape>
         </w:pict>
@@ -1899,7 +1949,7 @@
           <w:szCs w:val="24"/>
         </w:rPr>
         <w:pict>
-          <v:shape id="_x0000_i1037" type="#_x0000_t75" style="width:216.95pt;height:95.85pt">
+          <v:shape id="_x0000_i1037" type="#_x0000_t75" style="width:217.15pt;height:95.6pt">
             <v:imagedata r:id="rId22" o:title="15"/>
           </v:shape>
         </w:pict>
@@ -1980,7 +2030,7 @@
           <w:szCs w:val="24"/>
         </w:rPr>
         <w:pict>
-          <v:shape id="_x0000_i1038" type="#_x0000_t75" style="width:170.2pt;height:96.8pt">
+          <v:shape id="_x0000_i1038" type="#_x0000_t75" style="width:169.9pt;height:96.75pt">
             <v:imagedata r:id="rId23" o:title="16"/>
           </v:shape>
         </w:pict>
@@ -2102,7 +2152,7 @@
           <w:szCs w:val="24"/>
         </w:rPr>
         <w:pict>
-          <v:shape id="_x0000_i1039" type="#_x0000_t75" style="width:271.65pt;height:131.85pt" o:bordertopcolor="this" o:borderleftcolor="this" o:borderbottomcolor="this" o:borderrightcolor="this">
+          <v:shape id="_x0000_i1039" type="#_x0000_t75" style="width:271.85pt;height:131.9pt" o:bordertopcolor="this" o:borderleftcolor="this" o:borderbottomcolor="this" o:borderrightcolor="this">
             <v:imagedata r:id="rId24" o:title="11 - Copia"/>
             <w10:bordertop type="single" width="12"/>
             <w10:borderleft type="single" width="12"/>
@@ -2207,7 +2257,7 @@
           <w:szCs w:val="24"/>
         </w:rPr>
         <w:pict>
-          <v:shape id="_x0000_i1040" type="#_x0000_t75" style="width:341.3pt;height:116.9pt">
+          <v:shape id="_x0000_i1040" type="#_x0000_t75" style="width:341.55pt;height:116.95pt">
             <v:imagedata r:id="rId25" o:title="17"/>
           </v:shape>
         </w:pict>
@@ -2248,7 +2298,7 @@
           <w:szCs w:val="24"/>
         </w:rPr>
         <w:pict>
-          <v:shape id="_x0000_i1041" type="#_x0000_t75" style="width:239.4pt;height:116.9pt">
+          <v:shape id="_x0000_i1041" type="#_x0000_t75" style="width:239.6pt;height:116.95pt">
             <v:imagedata r:id="rId26" o:title="18"/>
           </v:shape>
         </w:pict>
@@ -2384,7 +2434,7 @@
           <w:szCs w:val="24"/>
         </w:rPr>
         <w:pict>
-          <v:shape id="_x0000_i1042" type="#_x0000_t75" style="width:332.4pt;height:225.8pt">
+          <v:shape id="_x0000_i1042" type="#_x0000_t75" style="width:332.35pt;height:225.8pt">
             <v:imagedata r:id="rId27" o:title="18"/>
           </v:shape>
         </w:pict>
@@ -2480,7 +2530,7 @@
           <w:szCs w:val="24"/>
         </w:rPr>
         <w:pict>
-          <v:shape id="_x0000_i1043" type="#_x0000_t75" style="width:201.05pt;height:117.8pt">
+          <v:shape id="_x0000_i1043" type="#_x0000_t75" style="width:201pt;height:118.1pt">
             <v:imagedata r:id="rId28" o:title="19"/>
           </v:shape>
         </w:pict>
@@ -2547,7 +2597,7 @@
         </w:rPr>
         <w:lastRenderedPageBreak/>
         <w:pict>
-          <v:shape id="_x0000_i1044" type="#_x0000_t75" style="width:307.65pt;height:189.8pt">
+          <v:shape id="_x0000_i1044" type="#_x0000_t75" style="width:307.6pt;height:190.1pt">
             <v:imagedata r:id="rId29" o:title="20"/>
           </v:shape>
         </w:pict>
@@ -2668,7 +2718,7 @@
           <w:szCs w:val="24"/>
         </w:rPr>
         <w:pict>
-          <v:shape id="_x0000_i1045" type="#_x0000_t75" style="width:329.15pt;height:111.75pt" o:bordertopcolor="this" o:borderleftcolor="this" o:borderbottomcolor="this" o:borderrightcolor="this">
+          <v:shape id="_x0000_i1045" type="#_x0000_t75" style="width:328.9pt;height:111.75pt" o:bordertopcolor="this" o:borderleftcolor="this" o:borderbottomcolor="this" o:borderrightcolor="this">
             <v:imagedata r:id="rId30" o:title="21"/>
             <w10:bordertop type="single" width="12"/>
             <w10:borderleft type="single" width="12"/>
@@ -2752,7 +2802,7 @@
           <w:szCs w:val="24"/>
         </w:rPr>
         <w:pict>
-          <v:shape id="_x0000_i1046" type="#_x0000_t75" style="width:287.05pt;height:218.35pt">
+          <v:shape id="_x0000_i1046" type="#_x0000_t75" style="width:286.85pt;height:218.3pt">
             <v:imagedata r:id="rId31" o:title="22"/>
           </v:shape>
         </w:pict>
@@ -2892,7 +2942,7 @@
           <w:szCs w:val="24"/>
         </w:rPr>
         <w:pict>
-          <v:shape id="_x0000_i1047" type="#_x0000_t75" style="width:242.2pt;height:139.3pt" o:bordertopcolor="this" o:borderleftcolor="this" o:borderbottomcolor="this" o:borderrightcolor="this">
+          <v:shape id="_x0000_i1047" type="#_x0000_t75" style="width:241.9pt;height:139.4pt" o:bordertopcolor="this" o:borderleftcolor="this" o:borderbottomcolor="this" o:borderrightcolor="this">
             <v:imagedata r:id="rId32" o:title="23"/>
             <w10:bordertop type="single" width="12"/>
             <w10:borderleft type="single" width="12"/>
@@ -2946,7 +2996,7 @@
           <w:szCs w:val="24"/>
         </w:rPr>
         <w:pict>
-          <v:shape id="_x0000_i1048" type="#_x0000_t75" style="width:239.4pt;height:116.9pt">
+          <v:shape id="_x0000_i1048" type="#_x0000_t75" style="width:239.6pt;height:116.95pt">
             <v:imagedata r:id="rId26" o:title="18"/>
           </v:shape>
         </w:pict>
@@ -3020,7 +3070,7 @@
           <w:szCs w:val="24"/>
         </w:rPr>
         <w:pict>
-          <v:shape id="_x0000_i1049" type="#_x0000_t75" style="width:332.4pt;height:237.95pt">
+          <v:shape id="_x0000_i1049" type="#_x0000_t75" style="width:332.35pt;height:237.9pt">
             <v:imagedata r:id="rId33" o:title="23"/>
           </v:shape>
         </w:pict>
@@ -3121,7 +3171,7 @@
           <w:szCs w:val="24"/>
         </w:rPr>
         <w:pict>
-          <v:shape id="_x0000_i1050" type="#_x0000_t75" style="width:198.25pt;height:118.3pt" o:bordertopcolor="this" o:borderleftcolor="this" o:borderbottomcolor="this" o:borderrightcolor="this">
+          <v:shape id="_x0000_i1050" type="#_x0000_t75" style="width:198.15pt;height:118.1pt" o:bordertopcolor="this" o:borderleftcolor="this" o:borderbottomcolor="this" o:borderrightcolor="this">
             <v:imagedata r:id="rId34" o:title="24"/>
             <w10:bordertop type="single" width="12"/>
             <w10:borderleft type="single" width="12"/>
@@ -3167,7 +3217,7 @@
           <w:szCs w:val="24"/>
         </w:rPr>
         <w:pict>
-          <v:shape id="_x0000_i1051" type="#_x0000_t75" style="width:270.25pt;height:166.45pt">
+          <v:shape id="_x0000_i1051" type="#_x0000_t75" style="width:270.15pt;height:166.45pt">
             <v:imagedata r:id="rId29" o:title="20"/>
           </v:shape>
         </w:pict>
@@ -3234,7 +3284,7 @@
           <w:szCs w:val="24"/>
         </w:rPr>
         <w:pict>
-          <v:shape id="_x0000_i1052" type="#_x0000_t75" style="width:150.1pt;height:103.3pt" o:bordertopcolor="this" o:borderleftcolor="this" o:borderbottomcolor="this" o:borderrightcolor="this">
+          <v:shape id="_x0000_i1052" type="#_x0000_t75" style="width:150.35pt;height:103.1pt" o:bordertopcolor="this" o:borderleftcolor="this" o:borderbottomcolor="this" o:borderrightcolor="this">
             <v:imagedata r:id="rId35" o:title="25"/>
             <w10:bordertop type="single" width="12"/>
             <w10:borderleft type="single" width="12"/>
@@ -3543,7 +3593,7 @@
           <w:szCs w:val="24"/>
         </w:rPr>
         <w:pict>
-          <v:shape id="_x0000_i1053" type="#_x0000_t75" style="width:202.9pt;height:105.65pt">
+          <v:shape id="_x0000_i1053" type="#_x0000_t75" style="width:202.75pt;height:105.4pt">
             <v:imagedata r:id="rId37" o:title="26"/>
           </v:shape>
         </w:pict>
@@ -3636,7 +3686,7 @@
           <w:szCs w:val="24"/>
         </w:rPr>
         <w:pict>
-          <v:shape id="_x0000_i1054" type="#_x0000_t75" style="width:301.1pt;height:191.7pt">
+          <v:shape id="_x0000_i1054" type="#_x0000_t75" style="width:301.25pt;height:191.8pt">
             <v:imagedata r:id="rId38" o:title="27"/>
           </v:shape>
         </w:pict>
@@ -3694,7 +3744,7 @@
           <w:lang w:eastAsia="pt-BR"/>
         </w:rPr>
         <w:pict>
-          <v:shape id="_x0000_i1055" type="#_x0000_t75" style="width:187.5pt;height:103.3pt">
+          <v:shape id="_x0000_i1055" type="#_x0000_t75" style="width:187.8pt;height:103.1pt">
             <v:imagedata r:id="rId39" o:title="28"/>
           </v:shape>
         </w:pict>
@@ -3806,7 +3856,7 @@
           <w:szCs w:val="24"/>
         </w:rPr>
         <w:pict>
-          <v:shape id="_x0000_i1056" type="#_x0000_t75" style="width:266.5pt;height:201.95pt">
+          <v:shape id="_x0000_i1056" type="#_x0000_t75" style="width:266.7pt;height:202.2pt">
             <v:imagedata r:id="rId40" o:title="29"/>
           </v:shape>
         </w:pict>
@@ -3969,7 +4019,7 @@
           <w:szCs w:val="24"/>
         </w:rPr>
         <w:pict>
-          <v:shape id="_x0000_i1057" type="#_x0000_t75" style="width:274.9pt;height:206.65pt">
+          <v:shape id="_x0000_i1057" type="#_x0000_t75" style="width:274.75pt;height:206.8pt">
             <v:imagedata r:id="rId41" o:title="30"/>
           </v:shape>
         </w:pict>
@@ -4020,7 +4070,7 @@
         </w:rPr>
         <w:lastRenderedPageBreak/>
         <w:pict>
-          <v:shape id="_x0000_i1058" type="#_x0000_t75" style="width:153.35pt;height:86.05pt">
+          <v:shape id="_x0000_i1058" type="#_x0000_t75" style="width:153.2pt;height:85.8pt">
             <v:imagedata r:id="rId42" o:title="31"/>
           </v:shape>
         </w:pict>
@@ -4132,7 +4182,7 @@
           <w:szCs w:val="24"/>
         </w:rPr>
         <w:pict>
-          <v:shape id="_x0000_i1059" type="#_x0000_t75" style="width:158.95pt;height:78.1pt">
+          <v:shape id="_x0000_i1059" type="#_x0000_t75" style="width:159pt;height:78.35pt">
             <v:imagedata r:id="rId43" o:title="32"/>
           </v:shape>
         </w:pict>
@@ -4226,7 +4276,7 @@
           <w:szCs w:val="24"/>
         </w:rPr>
         <w:pict>
-          <v:shape id="_x0000_i1060" type="#_x0000_t75" style="width:271.15pt;height:203.85pt">
+          <v:shape id="_x0000_i1060" type="#_x0000_t75" style="width:271.3pt;height:203.9pt">
             <v:imagedata r:id="rId44" o:title="33"/>
           </v:shape>
         </w:pict>
@@ -4461,7 +4511,7 @@
           <w:szCs w:val="24"/>
         </w:rPr>
         <w:pict>
-          <v:shape id="_x0000_i1061" type="#_x0000_t75" style="width:237.95pt;height:179.05pt">
+          <v:shape id="_x0000_i1061" type="#_x0000_t75" style="width:237.9pt;height:179.15pt">
             <v:imagedata r:id="rId45" o:title="34"/>
           </v:shape>
         </w:pict>
@@ -4530,7 +4580,7 @@
           <w:szCs w:val="24"/>
         </w:rPr>
         <w:pict>
-          <v:shape id="_x0000_i1062" type="#_x0000_t75" style="width:144.45pt;height:68.75pt">
+          <v:shape id="_x0000_i1062" type="#_x0000_t75" style="width:144.6pt;height:68.55pt">
             <v:imagedata r:id="rId46" o:title="35"/>
           </v:shape>
         </w:pict>
@@ -4900,7 +4950,7 @@
           <w:szCs w:val="24"/>
         </w:rPr>
         <w:pict>
-          <v:shape id="_x0000_i1063" type="#_x0000_t75" style="width:241.7pt;height:180.95pt">
+          <v:shape id="_x0000_i1063" type="#_x0000_t75" style="width:241.9pt;height:180.85pt">
             <v:imagedata r:id="rId49" o:title="36"/>
           </v:shape>
         </w:pict>
@@ -5041,7 +5091,7 @@
           <w:szCs w:val="24"/>
         </w:rPr>
         <w:pict>
-          <v:shape id="_x0000_i1064" type="#_x0000_t75" style="width:322.6pt;height:241.7pt">
+          <v:shape id="_x0000_i1064" type="#_x0000_t75" style="width:322.55pt;height:241.9pt">
             <v:imagedata r:id="rId50" o:title="38"/>
           </v:shape>
         </w:pict>
@@ -5373,7 +5423,7 @@
           </mc:Choice>
           <mc:Fallback>
             <w:pict>
-              <v:shapetype w14:anchorId="14FCD78A" id="_x0000_t32" coordsize="21600,21600" o:spt="32" o:oned="t" path="m,l21600,21600e" filled="f">
+              <v:shapetype w14:anchorId="2A39C0BB" id="_x0000_t32" coordsize="21600,21600" o:spt="32" o:oned="t" path="m,l21600,21600e" filled="f">
                 <v:path arrowok="t" fillok="f" o:connecttype="none"/>
                 <o:lock v:ext="edit" shapetype="t"/>
               </v:shapetype>
@@ -5401,7 +5451,7 @@
           <w:szCs w:val="24"/>
         </w:rPr>
         <w:pict>
-          <v:shape id="_x0000_i1065" type="#_x0000_t75" style="width:252.95pt;height:190.3pt">
+          <v:shape id="_x0000_i1065" type="#_x0000_t75" style="width:252.85pt;height:190.1pt">
             <v:imagedata r:id="rId52" o:title="39"/>
           </v:shape>
         </w:pict>
@@ -5522,8 +5572,6 @@
         </w:rPr>
         <w:t>ntão</w:t>
       </w:r>
-      <w:bookmarkStart w:id="0" w:name="_GoBack"/>
-      <w:bookmarkEnd w:id="0"/>
       <w:r>
         <w:rPr>
           <w:rFonts w:ascii="Times New Roman" w:hAnsi="Times New Roman" w:cs="Times New Roman"/>
@@ -5616,7 +5664,7 @@
           </mc:Choice>
           <mc:Fallback>
             <w:pict>
-              <v:shape w14:anchorId="044FF568" id="Conector de seta reta 10" o:spid="_x0000_s1026" type="#_x0000_t32" style="position:absolute;margin-left:215.85pt;margin-top:77.65pt;width:35.55pt;height:.95pt;z-index:251669504;visibility:visible;mso-wrap-style:square;mso-wrap-distance-left:9pt;mso-wrap-distance-top:0;mso-wrap-distance-right:9pt;mso-wrap-distance-bottom:0;mso-position-horizontal:absolute;mso-position-horizontal-relative:text;mso-position-vertical:absolute;mso-position-vertical-relative:text" o:gfxdata="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" strokecolor="black [3200]" strokeweight="1.5pt">
+              <v:shape w14:anchorId="1128A924" id="Conector de seta reta 10" o:spid="_x0000_s1026" type="#_x0000_t32" style="position:absolute;margin-left:215.85pt;margin-top:77.65pt;width:35.55pt;height:.95pt;z-index:251669504;visibility:visible;mso-wrap-style:square;mso-wrap-distance-left:9pt;mso-wrap-distance-top:0;mso-wrap-distance-right:9pt;mso-wrap-distance-bottom:0;mso-position-horizontal:absolute;mso-position-horizontal-relative:text;mso-position-vertical:absolute;mso-position-vertical-relative:text" o:gfxdata="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" strokecolor="black [3200]" strokeweight="1.5pt">
                 <v:stroke endarrow="block" joinstyle="miter"/>
               </v:shape>
             </w:pict>
@@ -5693,7 +5741,7 @@
           </mc:Choice>
           <mc:Fallback>
             <w:pict>
-              <v:shape w14:anchorId="6BE09A32" id="Conector de seta reta 9" o:spid="_x0000_s1026" type="#_x0000_t32" style="position:absolute;margin-left:85.45pt;margin-top:92.15pt;width:60.3pt;height:30.75pt;flip:y;z-index:251666432;visibility:visible;mso-wrap-style:square;mso-width-percent:0;mso-height-percent:0;mso-wrap-distance-left:9pt;mso-wrap-distance-top:0;mso-wrap-distance-right:9pt;mso-wrap-distance-bottom:0;mso-position-horizontal:absolute;mso-position-horizontal-relative:text;mso-position-vertical:absolute;mso-position-vertical-relative:text;mso-width-percent:0;mso-height-percent:0;mso-width-relative:margin;mso-height-relative:margin" o:gfxdata="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" strokecolor="black [3200]" strokeweight="1.5pt">
+              <v:shape w14:anchorId="3B48C79D" id="Conector de seta reta 9" o:spid="_x0000_s1026" type="#_x0000_t32" style="position:absolute;margin-left:85.45pt;margin-top:92.15pt;width:60.3pt;height:30.75pt;flip:y;z-index:251666432;visibility:visible;mso-wrap-style:square;mso-width-percent:0;mso-height-percent:0;mso-wrap-distance-left:9pt;mso-wrap-distance-top:0;mso-wrap-distance-right:9pt;mso-wrap-distance-bottom:0;mso-position-horizontal:absolute;mso-position-horizontal-relative:text;mso-position-vertical:absolute;mso-position-vertical-relative:text;mso-width-percent:0;mso-height-percent:0;mso-width-relative:margin;mso-height-relative:margin" o:gfxdata="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" strokecolor="black [3200]" strokeweight="1.5pt">
                 <v:stroke endarrow="block" joinstyle="miter"/>
               </v:shape>
             </w:pict>
@@ -5707,11 +5755,1279 @@
           <w:szCs w:val="24"/>
         </w:rPr>
         <w:pict>
-          <v:shape id="_x0000_i1066" type="#_x0000_t75" style="width:216.95pt;height:165.05pt">
+          <v:shape id="_x0000_i1066" type="#_x0000_t75" style="width:217.15pt;height:164.75pt">
             <v:imagedata r:id="rId54" o:title="41"/>
           </v:shape>
         </w:pict>
       </w:r>
+    </w:p>
+    <w:p>
+      <w:pPr>
+        <w:rPr>
+          <w:rFonts w:ascii="Times New Roman" w:hAnsi="Times New Roman" w:cs="Times New Roman"/>
+          <w:b/>
+          <w:sz w:val="24"/>
+          <w:szCs w:val="24"/>
+        </w:rPr>
+      </w:pPr>
+      <w:r>
+        <w:rPr>
+          <w:rFonts w:ascii="Times New Roman" w:hAnsi="Times New Roman" w:cs="Times New Roman"/>
+          <w:b/>
+          <w:sz w:val="24"/>
+          <w:szCs w:val="24"/>
+        </w:rPr>
+        <w:br w:type="page"/>
+      </w:r>
+    </w:p>
+    <w:p>
+      <w:pPr>
+        <w:tabs>
+          <w:tab w:val="left" w:pos="709"/>
+        </w:tabs>
+        <w:rPr>
+          <w:rFonts w:ascii="Times New Roman" w:hAnsi="Times New Roman" w:cs="Times New Roman"/>
+          <w:b/>
+          <w:sz w:val="24"/>
+          <w:szCs w:val="24"/>
+        </w:rPr>
+      </w:pPr>
+      <w:r>
+        <w:rPr>
+          <w:rFonts w:ascii="Times New Roman" w:hAnsi="Times New Roman" w:cs="Times New Roman"/>
+          <w:b/>
+          <w:sz w:val="24"/>
+          <w:szCs w:val="24"/>
+        </w:rPr>
+        <w:lastRenderedPageBreak/>
+        <w:t>2.3.3</w:t>
+      </w:r>
+      <w:r>
+        <w:rPr>
+          <w:rFonts w:ascii="Times New Roman" w:hAnsi="Times New Roman" w:cs="Times New Roman"/>
+          <w:b/>
+          <w:sz w:val="24"/>
+          <w:szCs w:val="24"/>
+        </w:rPr>
+        <w:t xml:space="preserve"> </w:t>
+      </w:r>
+      <w:r>
+        <w:rPr>
+          <w:rFonts w:ascii="Times New Roman" w:hAnsi="Times New Roman" w:cs="Times New Roman"/>
+          <w:b/>
+          <w:sz w:val="24"/>
+          <w:szCs w:val="24"/>
+        </w:rPr>
+        <w:t>ALTERAR DADOS DA ORDEM DE SERVIÇO</w:t>
+      </w:r>
+    </w:p>
+    <w:p>
+      <w:pPr>
+        <w:tabs>
+          <w:tab w:val="left" w:pos="709"/>
+        </w:tabs>
+        <w:jc w:val="both"/>
+        <w:rPr>
+          <w:rFonts w:ascii="Times New Roman" w:hAnsi="Times New Roman" w:cs="Times New Roman"/>
+          <w:sz w:val="24"/>
+          <w:szCs w:val="24"/>
+        </w:rPr>
+      </w:pPr>
+      <w:r>
+        <w:rPr>
+          <w:rFonts w:ascii="Times New Roman" w:hAnsi="Times New Roman" w:cs="Times New Roman"/>
+          <w:sz w:val="24"/>
+          <w:szCs w:val="24"/>
+        </w:rPr>
+        <w:tab/>
+        <w:t>Para alterar os dados da ordem de serviço, primeiramente deve ser feito uma consulta (ver tópico anterior) e posteriormente alterar os dados no formulário de acordo com a necessidade, e por fim, clicar no botão alterar</w:t>
+      </w:r>
+      <w:r>
+        <w:rPr>
+          <w:rFonts w:ascii="Times New Roman" w:hAnsi="Times New Roman" w:cs="Times New Roman"/>
+          <w:sz w:val="24"/>
+          <w:szCs w:val="24"/>
+        </w:rPr>
+        <w:t xml:space="preserve">. Feito isso uma janela surgirá confirmando a ação. Então clique em OK, e pronto. Após isso todos os campos serão limpos para realização de uma nova consulta </w:t>
+      </w:r>
+    </w:p>
+    <w:p>
+      <w:pPr>
+        <w:tabs>
+          <w:tab w:val="left" w:pos="709"/>
+        </w:tabs>
+        <w:jc w:val="center"/>
+        <w:rPr>
+          <w:rFonts w:ascii="Times New Roman" w:hAnsi="Times New Roman" w:cs="Times New Roman"/>
+          <w:sz w:val="24"/>
+          <w:szCs w:val="24"/>
+        </w:rPr>
+      </w:pPr>
+      <w:r>
+        <w:rPr>
+          <w:rFonts w:ascii="Times New Roman" w:hAnsi="Times New Roman" w:cs="Times New Roman"/>
+          <w:noProof/>
+          <w:sz w:val="24"/>
+          <w:szCs w:val="24"/>
+          <w:lang w:eastAsia="pt-BR"/>
+        </w:rPr>
+        <mc:AlternateContent>
+          <mc:Choice Requires="wps">
+            <w:drawing>
+              <wp:anchor distT="0" distB="0" distL="114300" distR="114300" simplePos="0" relativeHeight="251670528" behindDoc="0" locked="0" layoutInCell="1" allowOverlap="1">
+                <wp:simplePos x="0" y="0"/>
+                <wp:positionH relativeFrom="column">
+                  <wp:posOffset>3121578</wp:posOffset>
+                </wp:positionH>
+                <wp:positionV relativeFrom="paragraph">
+                  <wp:posOffset>1396134</wp:posOffset>
+                </wp:positionV>
+                <wp:extent cx="100940" cy="213756"/>
+                <wp:effectExtent l="0" t="38100" r="52070" b="15240"/>
+                <wp:wrapNone/>
+                <wp:docPr id="11" name="Conector de seta reta 11"/>
+                <wp:cNvGraphicFramePr/>
+                <a:graphic xmlns:a="http://schemas.openxmlformats.org/drawingml/2006/main">
+                  <a:graphicData uri="http://schemas.microsoft.com/office/word/2010/wordprocessingShape">
+                    <wps:wsp>
+                      <wps:cNvCnPr/>
+                      <wps:spPr>
+                        <a:xfrm flipV="1">
+                          <a:off x="0" y="0"/>
+                          <a:ext cx="100940" cy="213756"/>
+                        </a:xfrm>
+                        <a:prstGeom prst="straightConnector1">
+                          <a:avLst/>
+                        </a:prstGeom>
+                        <a:ln>
+                          <a:tailEnd type="triangle"/>
+                        </a:ln>
+                      </wps:spPr>
+                      <wps:style>
+                        <a:lnRef idx="3">
+                          <a:schemeClr val="dk1"/>
+                        </a:lnRef>
+                        <a:fillRef idx="0">
+                          <a:schemeClr val="dk1"/>
+                        </a:fillRef>
+                        <a:effectRef idx="2">
+                          <a:schemeClr val="dk1"/>
+                        </a:effectRef>
+                        <a:fontRef idx="minor">
+                          <a:schemeClr val="tx1"/>
+                        </a:fontRef>
+                      </wps:style>
+                      <wps:bodyPr/>
+                    </wps:wsp>
+                  </a:graphicData>
+                </a:graphic>
+              </wp:anchor>
+            </w:drawing>
+          </mc:Choice>
+          <mc:Fallback>
+            <w:pict>
+              <v:shape w14:anchorId="1847ACF1" id="Conector de seta reta 11" o:spid="_x0000_s1026" type="#_x0000_t32" style="position:absolute;margin-left:245.8pt;margin-top:109.95pt;width:7.95pt;height:16.85pt;flip:y;z-index:251670528;visibility:visible;mso-wrap-style:square;mso-wrap-distance-left:9pt;mso-wrap-distance-top:0;mso-wrap-distance-right:9pt;mso-wrap-distance-bottom:0;mso-position-horizontal:absolute;mso-position-horizontal-relative:text;mso-position-vertical:absolute;mso-position-vertical-relative:text" o:gfxdata="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" strokecolor="black [3200]" strokeweight="1.5pt">
+                <v:stroke endarrow="block" joinstyle="miter"/>
+              </v:shape>
+            </w:pict>
+          </mc:Fallback>
+        </mc:AlternateContent>
+      </w:r>
+      <w:r>
+        <w:rPr>
+          <w:rFonts w:ascii="Times New Roman" w:hAnsi="Times New Roman" w:cs="Times New Roman"/>
+          <w:sz w:val="24"/>
+          <w:szCs w:val="24"/>
+        </w:rPr>
+        <w:pict>
+          <v:shape id="_x0000_i1067" type="#_x0000_t75" style="width:223.5pt;height:168.2pt">
+            <v:imagedata r:id="rId55" o:title="43"/>
+          </v:shape>
+        </w:pict>
+      </w:r>
+    </w:p>
+    <w:p>
+      <w:pPr>
+        <w:tabs>
+          <w:tab w:val="left" w:pos="709"/>
+        </w:tabs>
+        <w:rPr>
+          <w:rFonts w:ascii="Times New Roman" w:hAnsi="Times New Roman" w:cs="Times New Roman"/>
+          <w:b/>
+          <w:sz w:val="24"/>
+          <w:szCs w:val="24"/>
+        </w:rPr>
+      </w:pPr>
+      <w:r>
+        <w:rPr>
+          <w:rFonts w:ascii="Times New Roman" w:hAnsi="Times New Roman" w:cs="Times New Roman"/>
+          <w:b/>
+          <w:sz w:val="24"/>
+          <w:szCs w:val="24"/>
+        </w:rPr>
+        <w:t>2.3.4 DELETAR ORDEM</w:t>
+      </w:r>
+      <w:r>
+        <w:rPr>
+          <w:rFonts w:ascii="Times New Roman" w:hAnsi="Times New Roman" w:cs="Times New Roman"/>
+          <w:b/>
+          <w:sz w:val="24"/>
+          <w:szCs w:val="24"/>
+        </w:rPr>
+        <w:t xml:space="preserve"> D</w:t>
+      </w:r>
+      <w:r>
+        <w:rPr>
+          <w:rFonts w:ascii="Times New Roman" w:hAnsi="Times New Roman" w:cs="Times New Roman"/>
+          <w:b/>
+          <w:sz w:val="24"/>
+          <w:szCs w:val="24"/>
+        </w:rPr>
+        <w:t>E SERVIÇO</w:t>
+      </w:r>
+    </w:p>
+    <w:p>
+      <w:pPr>
+        <w:tabs>
+          <w:tab w:val="left" w:pos="709"/>
+        </w:tabs>
+        <w:jc w:val="both"/>
+        <w:rPr>
+          <w:rFonts w:ascii="Times New Roman" w:hAnsi="Times New Roman" w:cs="Times New Roman"/>
+          <w:sz w:val="24"/>
+          <w:szCs w:val="24"/>
+        </w:rPr>
+      </w:pPr>
+      <w:r>
+        <w:rPr>
+          <w:rFonts w:ascii="Times New Roman" w:hAnsi="Times New Roman" w:cs="Times New Roman"/>
+          <w:sz w:val="24"/>
+          <w:szCs w:val="24"/>
+        </w:rPr>
+        <w:tab/>
+      </w:r>
+      <w:r>
+        <w:rPr>
+          <w:rFonts w:ascii="Times New Roman" w:hAnsi="Times New Roman" w:cs="Times New Roman"/>
+          <w:sz w:val="24"/>
+          <w:szCs w:val="24"/>
+        </w:rPr>
+        <w:t>Para remover uma ordem de serviço, primeiramente deve ser feito uma consulta (ver tópico 2.3.2). Após isso deve clicar no botão Deletar</w:t>
+      </w:r>
+      <w:r>
+        <w:rPr>
+          <w:rFonts w:ascii="Times New Roman" w:hAnsi="Times New Roman" w:cs="Times New Roman"/>
+          <w:sz w:val="24"/>
+          <w:szCs w:val="24"/>
+        </w:rPr>
+        <w:t>, então surgirá</w:t>
+      </w:r>
+      <w:r>
+        <w:rPr>
+          <w:rFonts w:ascii="Times New Roman" w:hAnsi="Times New Roman" w:cs="Times New Roman"/>
+          <w:sz w:val="24"/>
+          <w:szCs w:val="24"/>
+        </w:rPr>
+        <w:t xml:space="preserve"> uma janela perguntando se deseja realmente remover a OS dos registros. Se clicar em Não, nada acontecerá, mas se clicar em Sim, então todos os dados desse registro serão removidos permanentemente</w:t>
+      </w:r>
+      <w:r>
+        <w:rPr>
+          <w:rFonts w:ascii="Times New Roman" w:hAnsi="Times New Roman" w:cs="Times New Roman"/>
+          <w:sz w:val="24"/>
+          <w:szCs w:val="24"/>
+        </w:rPr>
+        <w:t>. Após esse procedimento,</w:t>
+      </w:r>
+      <w:r>
+        <w:rPr>
+          <w:rFonts w:ascii="Times New Roman" w:hAnsi="Times New Roman" w:cs="Times New Roman"/>
+          <w:sz w:val="24"/>
+          <w:szCs w:val="24"/>
+        </w:rPr>
+        <w:t xml:space="preserve"> uma janela confirmando a ação surgirá, e então clica em OK, e</w:t>
+      </w:r>
+      <w:r>
+        <w:rPr>
+          <w:rFonts w:ascii="Times New Roman" w:hAnsi="Times New Roman" w:cs="Times New Roman"/>
+          <w:sz w:val="24"/>
+          <w:szCs w:val="24"/>
+        </w:rPr>
+        <w:t xml:space="preserve"> todos os campos serão limpos para uma nova consulta</w:t>
+      </w:r>
+      <w:r>
+        <w:rPr>
+          <w:rFonts w:ascii="Times New Roman" w:hAnsi="Times New Roman" w:cs="Times New Roman"/>
+          <w:sz w:val="24"/>
+          <w:szCs w:val="24"/>
+        </w:rPr>
+        <w:t>.</w:t>
+      </w:r>
+    </w:p>
+    <w:p>
+      <w:pPr>
+        <w:tabs>
+          <w:tab w:val="left" w:pos="709"/>
+        </w:tabs>
+        <w:rPr>
+          <w:rFonts w:ascii="Times New Roman" w:hAnsi="Times New Roman" w:cs="Times New Roman"/>
+          <w:sz w:val="24"/>
+          <w:szCs w:val="24"/>
+        </w:rPr>
+      </w:pPr>
+      <w:r>
+        <w:rPr>
+          <w:rFonts w:ascii="Times New Roman" w:hAnsi="Times New Roman" w:cs="Times New Roman"/>
+          <w:noProof/>
+          <w:sz w:val="24"/>
+          <w:szCs w:val="24"/>
+          <w:lang w:eastAsia="pt-BR"/>
+        </w:rPr>
+        <mc:AlternateContent>
+          <mc:Choice Requires="wps">
+            <w:drawing>
+              <wp:anchor distT="0" distB="0" distL="114300" distR="114300" simplePos="0" relativeHeight="251674624" behindDoc="0" locked="0" layoutInCell="1" allowOverlap="1">
+                <wp:simplePos x="0" y="0"/>
+                <wp:positionH relativeFrom="column">
+                  <wp:posOffset>3178912</wp:posOffset>
+                </wp:positionH>
+                <wp:positionV relativeFrom="paragraph">
+                  <wp:posOffset>1062253</wp:posOffset>
+                </wp:positionV>
+                <wp:extent cx="716889" cy="80468"/>
+                <wp:effectExtent l="0" t="0" r="83820" b="91440"/>
+                <wp:wrapNone/>
+                <wp:docPr id="14" name="Conector de seta reta 14"/>
+                <wp:cNvGraphicFramePr/>
+                <a:graphic xmlns:a="http://schemas.openxmlformats.org/drawingml/2006/main">
+                  <a:graphicData uri="http://schemas.microsoft.com/office/word/2010/wordprocessingShape">
+                    <wps:wsp>
+                      <wps:cNvCnPr/>
+                      <wps:spPr>
+                        <a:xfrm>
+                          <a:off x="0" y="0"/>
+                          <a:ext cx="716889" cy="80468"/>
+                        </a:xfrm>
+                        <a:prstGeom prst="straightConnector1">
+                          <a:avLst/>
+                        </a:prstGeom>
+                        <a:ln>
+                          <a:tailEnd type="triangle"/>
+                        </a:ln>
+                      </wps:spPr>
+                      <wps:style>
+                        <a:lnRef idx="3">
+                          <a:schemeClr val="dk1"/>
+                        </a:lnRef>
+                        <a:fillRef idx="0">
+                          <a:schemeClr val="dk1"/>
+                        </a:fillRef>
+                        <a:effectRef idx="2">
+                          <a:schemeClr val="dk1"/>
+                        </a:effectRef>
+                        <a:fontRef idx="minor">
+                          <a:schemeClr val="tx1"/>
+                        </a:fontRef>
+                      </wps:style>
+                      <wps:bodyPr/>
+                    </wps:wsp>
+                  </a:graphicData>
+                </a:graphic>
+              </wp:anchor>
+            </w:drawing>
+          </mc:Choice>
+          <mc:Fallback>
+            <w:pict>
+              <v:shape w14:anchorId="497ACDA2" id="Conector de seta reta 14" o:spid="_x0000_s1026" type="#_x0000_t32" style="position:absolute;margin-left:250.3pt;margin-top:83.65pt;width:56.45pt;height:6.35pt;z-index:251674624;visibility:visible;mso-wrap-style:square;mso-wrap-distance-left:9pt;mso-wrap-distance-top:0;mso-wrap-distance-right:9pt;mso-wrap-distance-bottom:0;mso-position-horizontal:absolute;mso-position-horizontal-relative:text;mso-position-vertical:absolute;mso-position-vertical-relative:text" o:gfxdata="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" strokecolor="black [3200]" strokeweight="1.5pt">
+                <v:stroke endarrow="block" joinstyle="miter"/>
+              </v:shape>
+            </w:pict>
+          </mc:Fallback>
+        </mc:AlternateContent>
+      </w:r>
+      <w:r>
+        <w:rPr>
+          <w:rFonts w:ascii="Times New Roman" w:hAnsi="Times New Roman" w:cs="Times New Roman"/>
+          <w:noProof/>
+          <w:sz w:val="24"/>
+          <w:szCs w:val="24"/>
+          <w:lang w:eastAsia="pt-BR"/>
+        </w:rPr>
+        <mc:AlternateContent>
+          <mc:Choice Requires="wps">
+            <w:drawing>
+              <wp:anchor distT="0" distB="0" distL="114300" distR="114300" simplePos="0" relativeHeight="251671552" behindDoc="0" locked="0" layoutInCell="1" allowOverlap="1" wp14:anchorId="398B09F4" wp14:editId="2609A07F">
+                <wp:simplePos x="0" y="0"/>
+                <wp:positionH relativeFrom="column">
+                  <wp:posOffset>2089353</wp:posOffset>
+                </wp:positionH>
+                <wp:positionV relativeFrom="paragraph">
+                  <wp:posOffset>1524076</wp:posOffset>
+                </wp:positionV>
+                <wp:extent cx="508884" cy="461176"/>
+                <wp:effectExtent l="0" t="38100" r="62865" b="34290"/>
+                <wp:wrapNone/>
+                <wp:docPr id="12" name="Conector de seta reta 12"/>
+                <wp:cNvGraphicFramePr/>
+                <a:graphic xmlns:a="http://schemas.openxmlformats.org/drawingml/2006/main">
+                  <a:graphicData uri="http://schemas.microsoft.com/office/word/2010/wordprocessingShape">
+                    <wps:wsp>
+                      <wps:cNvCnPr/>
+                      <wps:spPr>
+                        <a:xfrm flipV="1">
+                          <a:off x="0" y="0"/>
+                          <a:ext cx="508884" cy="461176"/>
+                        </a:xfrm>
+                        <a:prstGeom prst="straightConnector1">
+                          <a:avLst/>
+                        </a:prstGeom>
+                        <a:ln>
+                          <a:tailEnd type="triangle"/>
+                        </a:ln>
+                      </wps:spPr>
+                      <wps:style>
+                        <a:lnRef idx="3">
+                          <a:schemeClr val="dk1"/>
+                        </a:lnRef>
+                        <a:fillRef idx="0">
+                          <a:schemeClr val="dk1"/>
+                        </a:fillRef>
+                        <a:effectRef idx="2">
+                          <a:schemeClr val="dk1"/>
+                        </a:effectRef>
+                        <a:fontRef idx="minor">
+                          <a:schemeClr val="tx1"/>
+                        </a:fontRef>
+                      </wps:style>
+                      <wps:bodyPr/>
+                    </wps:wsp>
+                  </a:graphicData>
+                </a:graphic>
+              </wp:anchor>
+            </w:drawing>
+          </mc:Choice>
+          <mc:Fallback>
+            <w:pict>
+              <v:shape w14:anchorId="7846BF36" id="Conector de seta reta 12" o:spid="_x0000_s1026" type="#_x0000_t32" style="position:absolute;margin-left:164.5pt;margin-top:120pt;width:40.05pt;height:36.3pt;flip:y;z-index:251671552;visibility:visible;mso-wrap-style:square;mso-wrap-distance-left:9pt;mso-wrap-distance-top:0;mso-wrap-distance-right:9pt;mso-wrap-distance-bottom:0;mso-position-horizontal:absolute;mso-position-horizontal-relative:text;mso-position-vertical:absolute;mso-position-vertical-relative:text" o:gfxdata="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" strokecolor="black [3200]" strokeweight="1.5pt">
+                <v:stroke endarrow="block" joinstyle="miter"/>
+              </v:shape>
+            </w:pict>
+          </mc:Fallback>
+        </mc:AlternateContent>
+      </w:r>
+      <w:r>
+        <w:rPr>
+          <w:noProof/>
+        </w:rPr>
+        <w:pict>
+          <v:shape id="_x0000_s1098" type="#_x0000_t75" style="position:absolute;margin-left:291.8pt;margin-top:24.4pt;width:171.05pt;height:101.95pt;z-index:-251642880;mso-position-horizontal-relative:text;mso-position-vertical-relative:text;mso-width-relative:page;mso-height-relative:page">
+            <v:imagedata r:id="rId56" o:title="45"/>
+          </v:shape>
+        </w:pict>
+      </w:r>
+      <w:r>
+        <w:rPr>
+          <w:rFonts w:ascii="Times New Roman" w:hAnsi="Times New Roman" w:cs="Times New Roman"/>
+          <w:sz w:val="24"/>
+          <w:szCs w:val="24"/>
+        </w:rPr>
+        <w:pict>
+          <v:shape id="_x0000_i1068" type="#_x0000_t75" style="width:260.95pt;height:196.4pt">
+            <v:imagedata r:id="rId57" o:title="44"/>
+          </v:shape>
+        </w:pict>
+      </w:r>
+    </w:p>
+    <w:p>
+      <w:pPr>
+        <w:rPr>
+          <w:rFonts w:ascii="Times New Roman" w:hAnsi="Times New Roman" w:cs="Times New Roman"/>
+          <w:b/>
+          <w:sz w:val="24"/>
+          <w:szCs w:val="24"/>
+        </w:rPr>
+      </w:pPr>
+      <w:r>
+        <w:rPr>
+          <w:rFonts w:ascii="Times New Roman" w:hAnsi="Times New Roman" w:cs="Times New Roman"/>
+          <w:b/>
+          <w:sz w:val="24"/>
+          <w:szCs w:val="24"/>
+        </w:rPr>
+        <w:br w:type="page"/>
+      </w:r>
+    </w:p>
+    <w:p>
+      <w:pPr>
+        <w:tabs>
+          <w:tab w:val="left" w:pos="709"/>
+        </w:tabs>
+        <w:rPr>
+          <w:rFonts w:ascii="Times New Roman" w:hAnsi="Times New Roman" w:cs="Times New Roman"/>
+          <w:b/>
+          <w:sz w:val="24"/>
+          <w:szCs w:val="24"/>
+        </w:rPr>
+      </w:pPr>
+      <w:r>
+        <w:rPr>
+          <w:rFonts w:ascii="Times New Roman" w:hAnsi="Times New Roman" w:cs="Times New Roman"/>
+          <w:b/>
+          <w:sz w:val="24"/>
+          <w:szCs w:val="24"/>
+        </w:rPr>
+        <w:lastRenderedPageBreak/>
+        <w:t>2.3.5 IMPRIMINDO UMA ORDEM DE SERVIÇO</w:t>
+      </w:r>
+    </w:p>
+    <w:p>
+      <w:pPr>
+        <w:tabs>
+          <w:tab w:val="left" w:pos="709"/>
+        </w:tabs>
+        <w:jc w:val="both"/>
+        <w:rPr>
+          <w:rFonts w:ascii="Times New Roman" w:hAnsi="Times New Roman" w:cs="Times New Roman"/>
+          <w:sz w:val="24"/>
+          <w:szCs w:val="24"/>
+        </w:rPr>
+      </w:pPr>
+      <w:r>
+        <w:rPr>
+          <w:rFonts w:ascii="Times New Roman" w:hAnsi="Times New Roman" w:cs="Times New Roman"/>
+          <w:sz w:val="24"/>
+          <w:szCs w:val="24"/>
+        </w:rPr>
+        <w:t>Para imprimir uma ordem de serviço, deve primeiro consultar a ordem de serviço desejada (ver o tópico 2.3.2)</w:t>
+      </w:r>
+      <w:r>
+        <w:rPr>
+          <w:rFonts w:ascii="Times New Roman" w:hAnsi="Times New Roman" w:cs="Times New Roman"/>
+          <w:sz w:val="24"/>
+          <w:szCs w:val="24"/>
+        </w:rPr>
+        <w:t>, depois deve-se clicar no botão Imprimir OS. Feito isso uma janela surgirá perguntando se realmente deseja imprimir a OS. Se escolher Não, nada acontecerá, mas se escolher Sim, então uma janela abrirá com a página de impressão da Ordem de Serviço</w:t>
+      </w:r>
+      <w:r>
+        <w:rPr>
+          <w:rFonts w:ascii="Times New Roman" w:hAnsi="Times New Roman" w:cs="Times New Roman"/>
+          <w:sz w:val="24"/>
+          <w:szCs w:val="24"/>
+        </w:rPr>
+        <w:t>.</w:t>
+      </w:r>
+    </w:p>
+    <w:p>
+      <w:pPr>
+        <w:tabs>
+          <w:tab w:val="left" w:pos="709"/>
+        </w:tabs>
+        <w:rPr>
+          <w:rFonts w:ascii="Times New Roman" w:hAnsi="Times New Roman" w:cs="Times New Roman"/>
+          <w:sz w:val="24"/>
+          <w:szCs w:val="24"/>
+        </w:rPr>
+      </w:pPr>
+      <w:r>
+        <w:rPr>
+          <w:rFonts w:ascii="Times New Roman" w:hAnsi="Times New Roman" w:cs="Times New Roman"/>
+          <w:sz w:val="24"/>
+          <w:szCs w:val="24"/>
+        </w:rPr>
+        <w:pict>
+          <v:shape id="_x0000_i1069" type="#_x0000_t75" style="width:373.25pt;height:274.75pt">
+            <v:imagedata r:id="rId58" o:title="46"/>
+          </v:shape>
+        </w:pict>
+      </w:r>
+    </w:p>
+    <w:p>
+      <w:pPr>
+        <w:tabs>
+          <w:tab w:val="left" w:pos="709"/>
+        </w:tabs>
+        <w:rPr>
+          <w:rFonts w:ascii="Times New Roman" w:hAnsi="Times New Roman" w:cs="Times New Roman"/>
+          <w:sz w:val="24"/>
+          <w:szCs w:val="24"/>
+        </w:rPr>
+      </w:pPr>
+      <w:r>
+        <w:rPr>
+          <w:rFonts w:ascii="Times New Roman" w:hAnsi="Times New Roman" w:cs="Times New Roman"/>
+          <w:sz w:val="24"/>
+          <w:szCs w:val="24"/>
+        </w:rPr>
+        <w:pict>
+          <v:shape id="_x0000_i1070" type="#_x0000_t75" style="width:369.8pt;height:248.85pt">
+            <v:imagedata r:id="rId59" o:title="47"/>
+          </v:shape>
+        </w:pict>
+      </w:r>
+    </w:p>
+    <w:p>
+      <w:pPr>
+        <w:rPr>
+          <w:rFonts w:ascii="Times New Roman" w:hAnsi="Times New Roman" w:cs="Times New Roman"/>
+          <w:sz w:val="24"/>
+          <w:szCs w:val="24"/>
+        </w:rPr>
+      </w:pPr>
+      <w:r>
+        <w:rPr>
+          <w:rFonts w:ascii="Times New Roman" w:hAnsi="Times New Roman" w:cs="Times New Roman"/>
+          <w:sz w:val="24"/>
+          <w:szCs w:val="24"/>
+        </w:rPr>
+        <w:br w:type="page"/>
+      </w:r>
+    </w:p>
+    <w:p>
+      <w:pPr>
+        <w:tabs>
+          <w:tab w:val="left" w:pos="709"/>
+        </w:tabs>
+        <w:rPr>
+          <w:rFonts w:ascii="Times New Roman" w:hAnsi="Times New Roman" w:cs="Times New Roman"/>
+          <w:sz w:val="24"/>
+          <w:szCs w:val="24"/>
+        </w:rPr>
+      </w:pPr>
+      <w:r>
+        <w:rPr>
+          <w:rFonts w:ascii="Times New Roman" w:hAnsi="Times New Roman" w:cs="Times New Roman"/>
+          <w:sz w:val="24"/>
+          <w:szCs w:val="24"/>
+        </w:rPr>
+        <w:lastRenderedPageBreak/>
+        <w:tab/>
+        <w:t>No canto superior esquerdo, apareceram duas opções: Salvar arquivo e Imprimir</w:t>
+      </w:r>
+    </w:p>
+    <w:p>
+      <w:pPr>
+        <w:tabs>
+          <w:tab w:val="left" w:pos="709"/>
+        </w:tabs>
+        <w:rPr>
+          <w:rFonts w:ascii="Times New Roman" w:hAnsi="Times New Roman" w:cs="Times New Roman"/>
+          <w:b/>
+          <w:sz w:val="24"/>
+          <w:szCs w:val="24"/>
+        </w:rPr>
+      </w:pPr>
+      <w:r>
+        <w:rPr>
+          <w:rFonts w:ascii="Times New Roman" w:hAnsi="Times New Roman" w:cs="Times New Roman"/>
+          <w:b/>
+          <w:sz w:val="24"/>
+          <w:szCs w:val="24"/>
+        </w:rPr>
+        <w:t>2.3.5.1</w:t>
+      </w:r>
+      <w:r>
+        <w:rPr>
+          <w:rFonts w:ascii="Times New Roman" w:hAnsi="Times New Roman" w:cs="Times New Roman"/>
+          <w:b/>
+          <w:sz w:val="24"/>
+          <w:szCs w:val="24"/>
+        </w:rPr>
+        <w:t xml:space="preserve"> SALVANDO O ARQUIVO</w:t>
+      </w:r>
+    </w:p>
+    <w:p>
+      <w:pPr>
+        <w:tabs>
+          <w:tab w:val="left" w:pos="709"/>
+        </w:tabs>
+        <w:rPr>
+          <w:rFonts w:ascii="Times New Roman" w:hAnsi="Times New Roman" w:cs="Times New Roman"/>
+          <w:sz w:val="24"/>
+          <w:szCs w:val="24"/>
+        </w:rPr>
+      </w:pPr>
+      <w:r>
+        <w:rPr>
+          <w:rFonts w:ascii="Times New Roman" w:hAnsi="Times New Roman" w:cs="Times New Roman"/>
+          <w:b/>
+          <w:sz w:val="24"/>
+          <w:szCs w:val="24"/>
+        </w:rPr>
+        <w:tab/>
+      </w:r>
+      <w:r>
+        <w:rPr>
+          <w:rFonts w:ascii="Times New Roman" w:hAnsi="Times New Roman" w:cs="Times New Roman"/>
+          <w:sz w:val="24"/>
+          <w:szCs w:val="24"/>
+        </w:rPr>
+        <w:t>Para salvar o arquivo, primeiro vc vai clicar no ícone de salvar:</w:t>
+      </w:r>
+    </w:p>
+    <w:p>
+      <w:pPr>
+        <w:tabs>
+          <w:tab w:val="left" w:pos="709"/>
+        </w:tabs>
+        <w:jc w:val="center"/>
+        <w:rPr>
+          <w:rFonts w:ascii="Times New Roman" w:hAnsi="Times New Roman" w:cs="Times New Roman"/>
+          <w:sz w:val="24"/>
+          <w:szCs w:val="24"/>
+        </w:rPr>
+      </w:pPr>
+      <w:r>
+        <w:rPr>
+          <w:rFonts w:ascii="Times New Roman" w:hAnsi="Times New Roman" w:cs="Times New Roman"/>
+          <w:sz w:val="24"/>
+          <w:szCs w:val="24"/>
+        </w:rPr>
+        <w:pict>
+          <v:shape id="_x0000_i1071" type="#_x0000_t75" style="width:166.45pt;height:123.85pt">
+            <v:imagedata r:id="rId60" o:title="48"/>
+          </v:shape>
+        </w:pict>
+      </w:r>
+    </w:p>
+    <w:p>
+      <w:pPr>
+        <w:tabs>
+          <w:tab w:val="left" w:pos="709"/>
+        </w:tabs>
+        <w:jc w:val="both"/>
+        <w:rPr>
+          <w:rFonts w:ascii="Times New Roman" w:hAnsi="Times New Roman" w:cs="Times New Roman"/>
+          <w:sz w:val="24"/>
+          <w:szCs w:val="24"/>
+        </w:rPr>
+      </w:pPr>
+      <w:r>
+        <w:rPr>
+          <w:rFonts w:ascii="Times New Roman" w:hAnsi="Times New Roman" w:cs="Times New Roman"/>
+          <w:sz w:val="24"/>
+          <w:szCs w:val="24"/>
+        </w:rPr>
+        <w:tab/>
+        <w:t>Feito isso, irá aparecer uma janela, pedindo para escolher a pasta, definir o nome do arquivo e o formato que deseja salvar (no exemplo escolhemos o formato PDF)</w:t>
+      </w:r>
+      <w:r>
+        <w:rPr>
+          <w:rFonts w:ascii="Times New Roman" w:hAnsi="Times New Roman" w:cs="Times New Roman"/>
+          <w:sz w:val="24"/>
+          <w:szCs w:val="24"/>
+        </w:rPr>
+        <w:t>. Então clicar em Salvar. Então está salvo o seu arquivo.</w:t>
+      </w:r>
+    </w:p>
+    <w:p>
+      <w:pPr>
+        <w:tabs>
+          <w:tab w:val="left" w:pos="709"/>
+        </w:tabs>
+        <w:jc w:val="center"/>
+        <w:rPr>
+          <w:rFonts w:ascii="Times New Roman" w:hAnsi="Times New Roman" w:cs="Times New Roman"/>
+          <w:sz w:val="24"/>
+          <w:szCs w:val="24"/>
+        </w:rPr>
+      </w:pPr>
+      <w:r>
+        <w:rPr>
+          <w:rFonts w:ascii="Times New Roman" w:hAnsi="Times New Roman" w:cs="Times New Roman"/>
+          <w:sz w:val="24"/>
+          <w:szCs w:val="24"/>
+        </w:rPr>
+        <w:pict>
+          <v:shape id="_x0000_i1072" type="#_x0000_t75" style="width:242.5pt;height:149.2pt">
+            <v:imagedata r:id="rId61" o:title="50"/>
+          </v:shape>
+        </w:pict>
+      </w:r>
+    </w:p>
+    <w:p>
+      <w:pPr>
+        <w:tabs>
+          <w:tab w:val="left" w:pos="709"/>
+        </w:tabs>
+        <w:rPr>
+          <w:rFonts w:ascii="Times New Roman" w:hAnsi="Times New Roman" w:cs="Times New Roman"/>
+          <w:b/>
+          <w:sz w:val="24"/>
+          <w:szCs w:val="24"/>
+        </w:rPr>
+      </w:pPr>
+      <w:r>
+        <w:rPr>
+          <w:rFonts w:ascii="Times New Roman" w:hAnsi="Times New Roman" w:cs="Times New Roman"/>
+          <w:b/>
+          <w:sz w:val="24"/>
+          <w:szCs w:val="24"/>
+        </w:rPr>
+        <w:t>2.3.5.2 IMPRIMIR OS</w:t>
+      </w:r>
+    </w:p>
+    <w:p>
+      <w:pPr>
+        <w:tabs>
+          <w:tab w:val="left" w:pos="709"/>
+        </w:tabs>
+        <w:rPr>
+          <w:rFonts w:ascii="Times New Roman" w:hAnsi="Times New Roman" w:cs="Times New Roman"/>
+          <w:sz w:val="24"/>
+          <w:szCs w:val="24"/>
+        </w:rPr>
+      </w:pPr>
+      <w:r>
+        <w:rPr>
+          <w:rFonts w:ascii="Times New Roman" w:hAnsi="Times New Roman" w:cs="Times New Roman"/>
+          <w:sz w:val="24"/>
+          <w:szCs w:val="24"/>
+        </w:rPr>
+        <w:tab/>
+        <w:t>Para imprimir em uma impressora, basta clicar no ícone de imprimir:</w:t>
+      </w:r>
+    </w:p>
+    <w:p>
+      <w:pPr>
+        <w:tabs>
+          <w:tab w:val="left" w:pos="709"/>
+        </w:tabs>
+        <w:jc w:val="center"/>
+        <w:rPr>
+          <w:rFonts w:ascii="Times New Roman" w:hAnsi="Times New Roman" w:cs="Times New Roman"/>
+          <w:sz w:val="24"/>
+          <w:szCs w:val="24"/>
+        </w:rPr>
+      </w:pPr>
+      <w:r>
+        <w:rPr>
+          <w:rFonts w:ascii="Times New Roman" w:hAnsi="Times New Roman" w:cs="Times New Roman"/>
+          <w:sz w:val="24"/>
+          <w:szCs w:val="24"/>
+        </w:rPr>
+        <w:pict>
+          <v:shape id="_x0000_i1073" type="#_x0000_t75" style="width:164.75pt;height:121.55pt" o:bordertopcolor="this" o:borderleftcolor="this" o:borderbottomcolor="this" o:borderrightcolor="this">
+            <v:imagedata r:id="rId62" o:title="49"/>
+            <w10:bordertop type="single" width="4"/>
+            <w10:borderleft type="single" width="4"/>
+            <w10:borderbottom type="single" width="4"/>
+            <w10:borderright type="single" width="4"/>
+          </v:shape>
+        </w:pict>
+      </w:r>
+    </w:p>
+    <w:p>
+      <w:pPr>
+        <w:tabs>
+          <w:tab w:val="left" w:pos="709"/>
+        </w:tabs>
+        <w:jc w:val="both"/>
+        <w:rPr>
+          <w:rFonts w:ascii="Times New Roman" w:hAnsi="Times New Roman" w:cs="Times New Roman"/>
+          <w:sz w:val="24"/>
+          <w:szCs w:val="24"/>
+        </w:rPr>
+      </w:pPr>
+      <w:r>
+        <w:rPr>
+          <w:rFonts w:ascii="Times New Roman" w:hAnsi="Times New Roman" w:cs="Times New Roman"/>
+          <w:sz w:val="24"/>
+          <w:szCs w:val="24"/>
+        </w:rPr>
+        <w:tab/>
+        <w:t xml:space="preserve">Então uma janela irá surgir com as opções de impressão. Então basta selecionar a impressora de seu interesse, escolher o número de páginas e </w:t>
+      </w:r>
+      <w:r>
+        <w:rPr>
+          <w:rFonts w:ascii="Times New Roman" w:hAnsi="Times New Roman" w:cs="Times New Roman"/>
+          <w:sz w:val="24"/>
+          <w:szCs w:val="24"/>
+        </w:rPr>
+        <w:t xml:space="preserve">clicar em </w:t>
+      </w:r>
+      <w:r>
+        <w:rPr>
+          <w:rFonts w:ascii="Times New Roman" w:hAnsi="Times New Roman" w:cs="Times New Roman"/>
+          <w:sz w:val="24"/>
+          <w:szCs w:val="24"/>
+        </w:rPr>
+        <w:t>Ok, para imprimir</w:t>
+      </w:r>
+      <w:r>
+        <w:rPr>
+          <w:rFonts w:ascii="Times New Roman" w:hAnsi="Times New Roman" w:cs="Times New Roman"/>
+          <w:sz w:val="24"/>
+          <w:szCs w:val="24"/>
+        </w:rPr>
+        <w:t>.</w:t>
+      </w:r>
+    </w:p>
+    <w:p>
+      <w:pPr>
+        <w:tabs>
+          <w:tab w:val="left" w:pos="709"/>
+        </w:tabs>
+        <w:jc w:val="both"/>
+        <w:rPr>
+          <w:rFonts w:ascii="Times New Roman" w:hAnsi="Times New Roman" w:cs="Times New Roman"/>
+          <w:sz w:val="24"/>
+          <w:szCs w:val="24"/>
+        </w:rPr>
+      </w:pPr>
+      <w:r>
+        <w:rPr>
+          <w:rFonts w:ascii="Times New Roman" w:hAnsi="Times New Roman" w:cs="Times New Roman"/>
+          <w:sz w:val="24"/>
+          <w:szCs w:val="24"/>
+        </w:rPr>
+        <w:lastRenderedPageBreak/>
+        <w:pict>
+          <v:shape id="_x0000_i1074" type="#_x0000_t75" style="width:245.95pt;height:186.6pt">
+            <v:imagedata r:id="rId31" o:title="22"/>
+          </v:shape>
+        </w:pict>
+      </w:r>
+    </w:p>
+    <w:p>
+      <w:pPr>
+        <w:tabs>
+          <w:tab w:val="left" w:pos="709"/>
+        </w:tabs>
+        <w:jc w:val="both"/>
+        <w:rPr>
+          <w:rFonts w:ascii="Times New Roman" w:hAnsi="Times New Roman" w:cs="Times New Roman"/>
+          <w:sz w:val="24"/>
+          <w:szCs w:val="24"/>
+        </w:rPr>
+      </w:pPr>
+    </w:p>
+    <w:p>
+      <w:pPr>
+        <w:tabs>
+          <w:tab w:val="left" w:pos="709"/>
+        </w:tabs>
+        <w:jc w:val="both"/>
+        <w:rPr>
+          <w:rFonts w:ascii="Times New Roman" w:hAnsi="Times New Roman" w:cs="Times New Roman"/>
+          <w:b/>
+          <w:sz w:val="24"/>
+          <w:szCs w:val="24"/>
+        </w:rPr>
+      </w:pPr>
+      <w:r>
+        <w:rPr>
+          <w:rFonts w:ascii="Times New Roman" w:hAnsi="Times New Roman" w:cs="Times New Roman"/>
+          <w:b/>
+          <w:sz w:val="24"/>
+          <w:szCs w:val="24"/>
+        </w:rPr>
+        <w:t>2.4 INFORMAÇÕES SOBRE DESENVOLVEDOR</w:t>
+      </w:r>
+    </w:p>
+    <w:p>
+      <w:pPr>
+        <w:tabs>
+          <w:tab w:val="left" w:pos="709"/>
+        </w:tabs>
+        <w:jc w:val="both"/>
+        <w:rPr>
+          <w:rFonts w:ascii="Times New Roman" w:hAnsi="Times New Roman" w:cs="Times New Roman"/>
+          <w:sz w:val="24"/>
+          <w:szCs w:val="24"/>
+        </w:rPr>
+      </w:pPr>
+      <w:r>
+        <w:rPr>
+          <w:noProof/>
+        </w:rPr>
+        <w:pict>
+          <v:shape id="_x0000_s1100" type="#_x0000_t75" style="position:absolute;left:0;text-align:left;margin-left:252.55pt;margin-top:36.4pt;width:214.25pt;height:122.1pt;z-index:-251639808;mso-position-horizontal-relative:text;mso-position-vertical-relative:text;mso-width-relative:page;mso-height-relative:page">
+            <v:imagedata r:id="rId63" o:title="52"/>
+          </v:shape>
+        </w:pict>
+      </w:r>
+      <w:r>
+        <w:rPr>
+          <w:rFonts w:ascii="Times New Roman" w:hAnsi="Times New Roman" w:cs="Times New Roman"/>
+          <w:b/>
+          <w:sz w:val="24"/>
+          <w:szCs w:val="24"/>
+        </w:rPr>
+        <w:tab/>
+      </w:r>
+      <w:r>
+        <w:rPr>
+          <w:rFonts w:ascii="Times New Roman" w:hAnsi="Times New Roman" w:cs="Times New Roman"/>
+          <w:sz w:val="24"/>
+          <w:szCs w:val="24"/>
+        </w:rPr>
+        <w:t>Na tela inicial, clicar na opção ajuda, selecionar Sobre (ou pressionar Alt + F1) que uma janela irá aparecer mostrando informações do desenvolvedor</w:t>
+      </w:r>
+      <w:r>
+        <w:rPr>
+          <w:rFonts w:ascii="Times New Roman" w:hAnsi="Times New Roman" w:cs="Times New Roman"/>
+          <w:sz w:val="24"/>
+          <w:szCs w:val="24"/>
+        </w:rPr>
+        <w:t>.</w:t>
+      </w:r>
+    </w:p>
+    <w:p>
+      <w:pPr>
+        <w:tabs>
+          <w:tab w:val="left" w:pos="709"/>
+        </w:tabs>
+        <w:rPr>
+          <w:rFonts w:ascii="Times New Roman" w:hAnsi="Times New Roman" w:cs="Times New Roman"/>
+          <w:sz w:val="24"/>
+          <w:szCs w:val="24"/>
+        </w:rPr>
+      </w:pPr>
+      <w:r>
+        <w:rPr>
+          <w:rFonts w:ascii="Times New Roman" w:hAnsi="Times New Roman" w:cs="Times New Roman"/>
+          <w:noProof/>
+          <w:sz w:val="24"/>
+          <w:szCs w:val="24"/>
+          <w:lang w:eastAsia="pt-BR"/>
+        </w:rPr>
+        <mc:AlternateContent>
+          <mc:Choice Requires="wps">
+            <w:drawing>
+              <wp:anchor distT="0" distB="0" distL="114300" distR="114300" simplePos="0" relativeHeight="251677696" behindDoc="0" locked="0" layoutInCell="1" allowOverlap="1">
+                <wp:simplePos x="0" y="0"/>
+                <wp:positionH relativeFrom="column">
+                  <wp:posOffset>2725369</wp:posOffset>
+                </wp:positionH>
+                <wp:positionV relativeFrom="paragraph">
+                  <wp:posOffset>691236</wp:posOffset>
+                </wp:positionV>
+                <wp:extent cx="424282" cy="21945"/>
+                <wp:effectExtent l="0" t="57150" r="33020" b="92710"/>
+                <wp:wrapNone/>
+                <wp:docPr id="15" name="Conector de seta reta 15"/>
+                <wp:cNvGraphicFramePr/>
+                <a:graphic xmlns:a="http://schemas.openxmlformats.org/drawingml/2006/main">
+                  <a:graphicData uri="http://schemas.microsoft.com/office/word/2010/wordprocessingShape">
+                    <wps:wsp>
+                      <wps:cNvCnPr/>
+                      <wps:spPr>
+                        <a:xfrm>
+                          <a:off x="0" y="0"/>
+                          <a:ext cx="424282" cy="21945"/>
+                        </a:xfrm>
+                        <a:prstGeom prst="straightConnector1">
+                          <a:avLst/>
+                        </a:prstGeom>
+                        <a:ln>
+                          <a:tailEnd type="triangle"/>
+                        </a:ln>
+                      </wps:spPr>
+                      <wps:style>
+                        <a:lnRef idx="3">
+                          <a:schemeClr val="dk1"/>
+                        </a:lnRef>
+                        <a:fillRef idx="0">
+                          <a:schemeClr val="dk1"/>
+                        </a:fillRef>
+                        <a:effectRef idx="2">
+                          <a:schemeClr val="dk1"/>
+                        </a:effectRef>
+                        <a:fontRef idx="minor">
+                          <a:schemeClr val="tx1"/>
+                        </a:fontRef>
+                      </wps:style>
+                      <wps:bodyPr/>
+                    </wps:wsp>
+                  </a:graphicData>
+                </a:graphic>
+              </wp:anchor>
+            </w:drawing>
+          </mc:Choice>
+          <mc:Fallback>
+            <w:pict>
+              <v:shape w14:anchorId="4B952C0E" id="Conector de seta reta 15" o:spid="_x0000_s1026" type="#_x0000_t32" style="position:absolute;margin-left:214.6pt;margin-top:54.45pt;width:33.4pt;height:1.75pt;z-index:251677696;visibility:visible;mso-wrap-style:square;mso-wrap-distance-left:9pt;mso-wrap-distance-top:0;mso-wrap-distance-right:9pt;mso-wrap-distance-bottom:0;mso-position-horizontal:absolute;mso-position-horizontal-relative:text;mso-position-vertical:absolute;mso-position-vertical-relative:text" o:gfxdata="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" strokecolor="black [3200]" strokeweight="1.5pt">
+                <v:stroke endarrow="block" joinstyle="miter"/>
+              </v:shape>
+            </w:pict>
+          </mc:Fallback>
+        </mc:AlternateContent>
+      </w:r>
+      <w:r>
+        <w:rPr>
+          <w:rFonts w:ascii="Times New Roman" w:hAnsi="Times New Roman" w:cs="Times New Roman"/>
+          <w:sz w:val="24"/>
+          <w:szCs w:val="24"/>
+        </w:rPr>
+        <w:pict>
+          <v:shape id="_x0000_i1075" type="#_x0000_t75" style="width:214.25pt;height:135.35pt">
+            <v:imagedata r:id="rId64" o:title="51"/>
+          </v:shape>
+        </w:pict>
+      </w:r>
+    </w:p>
+    <w:p>
+      <w:pPr>
+        <w:tabs>
+          <w:tab w:val="left" w:pos="709"/>
+        </w:tabs>
+        <w:rPr>
+          <w:rFonts w:ascii="Times New Roman" w:hAnsi="Times New Roman" w:cs="Times New Roman"/>
+          <w:b/>
+          <w:sz w:val="24"/>
+          <w:szCs w:val="24"/>
+        </w:rPr>
+      </w:pPr>
+      <w:r>
+        <w:rPr>
+          <w:rFonts w:ascii="Times New Roman" w:hAnsi="Times New Roman" w:cs="Times New Roman"/>
+          <w:b/>
+          <w:sz w:val="24"/>
+          <w:szCs w:val="24"/>
+        </w:rPr>
+        <w:t>2.5</w:t>
+      </w:r>
+      <w:r>
+        <w:rPr>
+          <w:rFonts w:ascii="Times New Roman" w:hAnsi="Times New Roman" w:cs="Times New Roman"/>
+          <w:b/>
+          <w:sz w:val="24"/>
+          <w:szCs w:val="24"/>
+        </w:rPr>
+        <w:t xml:space="preserve"> SAIR DO SISTEMA</w:t>
+      </w:r>
+    </w:p>
+    <w:p>
+      <w:pPr>
+        <w:tabs>
+          <w:tab w:val="left" w:pos="709"/>
+        </w:tabs>
+        <w:rPr>
+          <w:rFonts w:ascii="Times New Roman" w:hAnsi="Times New Roman" w:cs="Times New Roman"/>
+          <w:sz w:val="24"/>
+          <w:szCs w:val="24"/>
+        </w:rPr>
+      </w:pPr>
+      <w:r>
+        <w:rPr>
+          <w:rFonts w:ascii="Times New Roman" w:hAnsi="Times New Roman" w:cs="Times New Roman"/>
+          <w:sz w:val="24"/>
+          <w:szCs w:val="24"/>
+        </w:rPr>
+        <w:tab/>
+        <w:t>Para sair do sistema, basta clicar no botão X no canto superior direito da janela.</w:t>
+      </w:r>
+    </w:p>
+    <w:p>
+      <w:pPr>
+        <w:tabs>
+          <w:tab w:val="left" w:pos="709"/>
+        </w:tabs>
+        <w:jc w:val="center"/>
+        <w:rPr>
+          <w:rFonts w:ascii="Times New Roman" w:hAnsi="Times New Roman" w:cs="Times New Roman"/>
+          <w:sz w:val="24"/>
+          <w:szCs w:val="24"/>
+        </w:rPr>
+      </w:pPr>
+      <w:r>
+        <w:rPr>
+          <w:rFonts w:ascii="Times New Roman" w:hAnsi="Times New Roman" w:cs="Times New Roman"/>
+          <w:sz w:val="24"/>
+          <w:szCs w:val="24"/>
+        </w:rPr>
+        <w:pict>
+          <v:shape id="_x0000_i1076" type="#_x0000_t75" style="width:126.7pt;height:113.45pt" o:bordertopcolor="this" o:borderleftcolor="this" o:borderbottomcolor="this" o:borderrightcolor="this">
+            <v:imagedata r:id="rId65" o:title="53"/>
+            <w10:bordertop type="thinThickSmall" width="24"/>
+            <w10:borderleft type="thinThickSmall" width="24"/>
+            <w10:borderbottom type="thickThinSmall" width="24"/>
+            <w10:borderright type="thickThinSmall" width="24"/>
+          </v:shape>
+        </w:pict>
+      </w:r>
+    </w:p>
+    <w:p>
+      <w:pPr>
+        <w:tabs>
+          <w:tab w:val="left" w:pos="709"/>
+        </w:tabs>
+        <w:rPr>
+          <w:rFonts w:ascii="Times New Roman" w:hAnsi="Times New Roman" w:cs="Times New Roman"/>
+          <w:sz w:val="24"/>
+          <w:szCs w:val="24"/>
+        </w:rPr>
+      </w:pPr>
+      <w:r>
+        <w:rPr>
+          <w:rFonts w:ascii="Times New Roman" w:hAnsi="Times New Roman" w:cs="Times New Roman"/>
+          <w:sz w:val="24"/>
+          <w:szCs w:val="24"/>
+        </w:rPr>
+        <w:t>Também pode clicar em Opções, e depois em Sair</w:t>
+      </w:r>
+      <w:r>
+        <w:rPr>
+          <w:rFonts w:ascii="Times New Roman" w:hAnsi="Times New Roman" w:cs="Times New Roman"/>
+          <w:sz w:val="24"/>
+          <w:szCs w:val="24"/>
+        </w:rPr>
+        <w:t xml:space="preserve"> (ou </w:t>
+      </w:r>
+      <w:r>
+        <w:rPr>
+          <w:rFonts w:ascii="Times New Roman" w:hAnsi="Times New Roman" w:cs="Times New Roman"/>
+          <w:sz w:val="24"/>
+          <w:szCs w:val="24"/>
+        </w:rPr>
+        <w:t>apenas pressionar Alt + F4</w:t>
+      </w:r>
+      <w:r>
+        <w:rPr>
+          <w:rFonts w:ascii="Times New Roman" w:hAnsi="Times New Roman" w:cs="Times New Roman"/>
+          <w:sz w:val="24"/>
+          <w:szCs w:val="24"/>
+        </w:rPr>
+        <w:t>):</w:t>
+      </w:r>
+      <w:bookmarkStart w:id="0" w:name="_GoBack"/>
+      <w:bookmarkEnd w:id="0"/>
+    </w:p>
+    <w:p>
+      <w:pPr>
+        <w:tabs>
+          <w:tab w:val="left" w:pos="709"/>
+        </w:tabs>
+        <w:jc w:val="center"/>
+        <w:rPr>
+          <w:rFonts w:ascii="Times New Roman" w:hAnsi="Times New Roman" w:cs="Times New Roman"/>
+          <w:sz w:val="24"/>
+          <w:szCs w:val="24"/>
+        </w:rPr>
+      </w:pPr>
+      <w:r>
+        <w:rPr>
+          <w:rFonts w:ascii="Times New Roman" w:hAnsi="Times New Roman" w:cs="Times New Roman"/>
+          <w:sz w:val="24"/>
+          <w:szCs w:val="24"/>
+        </w:rPr>
+        <w:pict>
+          <v:shape id="_x0000_i1077" type="#_x0000_t75" style="width:210.25pt;height:96.75pt">
+            <v:imagedata r:id="rId66" o:title="54"/>
+          </v:shape>
+        </w:pict>
+      </w:r>
+    </w:p>
+    <w:p>
+      <w:pPr>
+        <w:tabs>
+          <w:tab w:val="left" w:pos="709"/>
+        </w:tabs>
+        <w:rPr>
+          <w:rFonts w:ascii="Times New Roman" w:hAnsi="Times New Roman" w:cs="Times New Roman"/>
+          <w:sz w:val="24"/>
+          <w:szCs w:val="24"/>
+        </w:rPr>
+      </w:pPr>
     </w:p>
     <w:sectPr>
       <w:pgSz w:w="11906" w:h="16838"/>
@@ -7049,7 +8365,7 @@
 </file>
 
 <file path=customXml/itemProps1.xml><?xml version="1.0" encoding="utf-8"?>
-<ds:datastoreItem xmlns:ds="http://schemas.openxmlformats.org/officeDocument/2006/customXml" ds:itemID="{98B23A72-FD8D-4152-AF2B-E5D52FA7ED9B}">
+<ds:datastoreItem xmlns:ds="http://schemas.openxmlformats.org/officeDocument/2006/customXml" ds:itemID="{E9DD84C1-E22B-41C8-B2DB-AD1CA0A708ED}">
   <ds:schemaRefs>
     <ds:schemaRef ds:uri="http://schemas.openxmlformats.org/officeDocument/2006/bibliography"/>
   </ds:schemaRefs>

</xml_diff>